<commit_message>
Projeto com erros. Problemas semânticos!
</commit_message>
<xml_diff>
--- a/ projeto-compiladores-blr/ProjetoCompiladores/Documentação/Gramaticas Léxica e Sintática(Modificadas).docx
+++ b/ projeto-compiladores-blr/ProjetoCompiladores/Documentação/Gramaticas Léxica e Sintática(Modificadas).docx
@@ -544,7 +544,7 @@
           <w:color w:val="000000"/>
           <w:sz w:val="23"/>
           <w:szCs w:val="23"/>
-          <w:lang w:eastAsia="pt-BR"/>
+          <w:lang w:val="en-US" w:eastAsia="pt-BR"/>
         </w:rPr>
         <w:br/>
       </w:r>
@@ -703,7 +703,30 @@
           <w:shd w:val="clear" w:color="auto" w:fill="FFFFFF"/>
           <w:lang w:val="en-US" w:eastAsia="pt-BR"/>
         </w:rPr>
-        <w:t xml:space="preserve">(return (expression)?)? </w:t>
+        <w:t>(</w:t>
+      </w:r>
+      <w:r>
+        <w:rPr>
+          <w:rFonts w:ascii="Arial" w:eastAsia="Times New Roman" w:hAnsi="Arial" w:cs="Arial"/>
+          <w:b/>
+          <w:color w:val="FF0000"/>
+          <w:sz w:val="23"/>
+          <w:szCs w:val="23"/>
+          <w:shd w:val="clear" w:color="auto" w:fill="FFFFFF"/>
+          <w:lang w:val="en-US" w:eastAsia="pt-BR"/>
+        </w:rPr>
+        <w:t>return</w:t>
+      </w:r>
+      <w:r>
+        <w:rPr>
+          <w:rFonts w:ascii="Arial" w:eastAsia="Times New Roman" w:hAnsi="Arial" w:cs="Arial"/>
+          <w:color w:val="000000"/>
+          <w:sz w:val="23"/>
+          <w:szCs w:val="23"/>
+          <w:shd w:val="clear" w:color="auto" w:fill="FFFFFF"/>
+          <w:lang w:val="en-US" w:eastAsia="pt-BR"/>
+        </w:rPr>
+        <w:t xml:space="preserve"> (expression)?)? </w:t>
       </w:r>
       <w:proofErr w:type="gramStart"/>
       <w:r>
@@ -743,10 +766,9 @@
           <w:sz w:val="23"/>
           <w:szCs w:val="23"/>
           <w:shd w:val="clear" w:color="auto" w:fill="FFFFFF"/>
-          <w:lang w:eastAsia="pt-BR"/>
+          <w:lang w:val="en-US" w:eastAsia="pt-BR"/>
         </w:rPr>
       </w:pPr>
-      <w:proofErr w:type="spellStart"/>
       <w:proofErr w:type="gramStart"/>
       <w:r>
         <w:rPr>
@@ -755,11 +777,10 @@
           <w:sz w:val="23"/>
           <w:szCs w:val="23"/>
           <w:shd w:val="clear" w:color="auto" w:fill="FFFFFF"/>
-          <w:lang w:eastAsia="pt-BR"/>
-        </w:rPr>
-        <w:t>parameters</w:t>
-      </w:r>
-      <w:proofErr w:type="spellEnd"/>
+          <w:lang w:val="en-US" w:eastAsia="pt-BR"/>
+        </w:rPr>
+        <w:t>parameters :</w:t>
+      </w:r>
       <w:proofErr w:type="gramEnd"/>
       <w:r>
         <w:rPr>
@@ -768,44 +789,20 @@
           <w:sz w:val="23"/>
           <w:szCs w:val="23"/>
           <w:shd w:val="clear" w:color="auto" w:fill="FFFFFF"/>
-          <w:lang w:eastAsia="pt-BR"/>
-        </w:rPr>
-        <w:t xml:space="preserve"> ::= </w:t>
-      </w:r>
-      <w:proofErr w:type="spellStart"/>
-      <w:r>
-        <w:rPr>
-          <w:rFonts w:ascii="Arial" w:eastAsia="Times New Roman" w:hAnsi="Arial" w:cs="Arial"/>
-          <w:color w:val="000000"/>
-          <w:sz w:val="23"/>
-          <w:szCs w:val="23"/>
-          <w:shd w:val="clear" w:color="auto" w:fill="FFFFFF"/>
-          <w:lang w:eastAsia="pt-BR"/>
-        </w:rPr>
-        <w:t>identifier</w:t>
-      </w:r>
-      <w:proofErr w:type="spellEnd"/>
-      <w:r>
-        <w:rPr>
-          <w:rFonts w:ascii="Arial" w:eastAsia="Times New Roman" w:hAnsi="Arial" w:cs="Arial"/>
-          <w:color w:val="000000"/>
-          <w:sz w:val="23"/>
-          <w:szCs w:val="23"/>
-          <w:shd w:val="clear" w:color="auto" w:fill="FFFFFF"/>
-          <w:lang w:eastAsia="pt-BR"/>
-        </w:rPr>
-        <w:t xml:space="preserve"> ( </w:t>
-      </w:r>
-      <w:r>
-        <w:rPr>
-          <w:rFonts w:ascii="Arial" w:eastAsia="Times New Roman" w:hAnsi="Arial" w:cs="Arial"/>
-          <w:b/>
-          <w:bCs/>
-          <w:color w:val="FF0000"/>
-          <w:sz w:val="23"/>
-          <w:szCs w:val="23"/>
-          <w:shd w:val="clear" w:color="auto" w:fill="FFFFFF"/>
-          <w:lang w:eastAsia="pt-BR"/>
+          <w:lang w:val="en-US" w:eastAsia="pt-BR"/>
+        </w:rPr>
+        <w:t xml:space="preserve">:= identifier ( </w:t>
+      </w:r>
+      <w:r>
+        <w:rPr>
+          <w:rFonts w:ascii="Arial" w:eastAsia="Times New Roman" w:hAnsi="Arial" w:cs="Arial"/>
+          <w:b/>
+          <w:bCs/>
+          <w:color w:val="FF0000"/>
+          <w:sz w:val="23"/>
+          <w:szCs w:val="23"/>
+          <w:shd w:val="clear" w:color="auto" w:fill="FFFFFF"/>
+          <w:lang w:val="en-US" w:eastAsia="pt-BR"/>
         </w:rPr>
         <w:t>,</w:t>
       </w:r>
@@ -816,33 +813,9 @@
           <w:sz w:val="23"/>
           <w:szCs w:val="23"/>
           <w:shd w:val="clear" w:color="auto" w:fill="FFFFFF"/>
-          <w:lang w:eastAsia="pt-BR"/>
-        </w:rPr>
-        <w:t xml:space="preserve"> </w:t>
-      </w:r>
-      <w:proofErr w:type="spellStart"/>
-      <w:r>
-        <w:rPr>
-          <w:rFonts w:ascii="Arial" w:eastAsia="Times New Roman" w:hAnsi="Arial" w:cs="Arial"/>
-          <w:color w:val="000000"/>
-          <w:sz w:val="23"/>
-          <w:szCs w:val="23"/>
-          <w:shd w:val="clear" w:color="auto" w:fill="FFFFFF"/>
-          <w:lang w:eastAsia="pt-BR"/>
-        </w:rPr>
-        <w:t>identifier</w:t>
-      </w:r>
-      <w:proofErr w:type="spellEnd"/>
-      <w:r>
-        <w:rPr>
-          <w:rFonts w:ascii="Arial" w:eastAsia="Times New Roman" w:hAnsi="Arial" w:cs="Arial"/>
-          <w:color w:val="000000"/>
-          <w:sz w:val="23"/>
-          <w:szCs w:val="23"/>
-          <w:shd w:val="clear" w:color="auto" w:fill="FFFFFF"/>
-          <w:lang w:eastAsia="pt-BR"/>
-        </w:rPr>
-        <w:t>)*</w:t>
+          <w:lang w:val="en-US" w:eastAsia="pt-BR"/>
+        </w:rPr>
+        <w:t xml:space="preserve"> identifier)*</w:t>
       </w:r>
     </w:p>
     <w:p>
@@ -856,7 +829,7 @@
           <w:sz w:val="23"/>
           <w:szCs w:val="23"/>
           <w:shd w:val="clear" w:color="auto" w:fill="FFFFFF"/>
-          <w:lang w:eastAsia="pt-BR"/>
+          <w:lang w:val="en-US" w:eastAsia="pt-BR"/>
         </w:rPr>
       </w:pPr>
     </w:p>

</xml_diff>

<commit_message>
Versão semi funcionando. Problemas: - Tabela de símbolos apagando elementos que não deveriam ser apagados - Parâmetros estão sendo vistos como funções na hora da atribuição, o que gera erro - Qualquer outra coisa que conseguirem pensar...
Nuno, arruma o checker.
</commit_message>
<xml_diff>
--- a/ projeto-compiladores-blr/ProjetoCompiladores/Documentação/Gramaticas Léxica e Sintática(Modificadas).docx
+++ b/ projeto-compiladores-blr/ProjetoCompiladores/Documentação/Gramaticas Léxica e Sintática(Modificadas).docx
@@ -14,29 +14,16 @@
           <w:lang w:val="en-US" w:eastAsia="pt-BR"/>
         </w:rPr>
       </w:pPr>
-      <w:proofErr w:type="gramStart"/>
-      <w:r>
-        <w:rPr>
-          <w:rFonts w:ascii="Arial" w:eastAsia="Times New Roman" w:hAnsi="Arial" w:cs="Arial"/>
-          <w:color w:val="000000"/>
-          <w:sz w:val="23"/>
-          <w:szCs w:val="23"/>
-          <w:shd w:val="clear" w:color="auto" w:fill="FFFFFF"/>
-          <w:lang w:val="en-US" w:eastAsia="pt-BR"/>
-        </w:rPr>
-        <w:t>root :</w:t>
-      </w:r>
-      <w:proofErr w:type="gramEnd"/>
-      <w:r>
-        <w:rPr>
-          <w:rFonts w:ascii="Arial" w:eastAsia="Times New Roman" w:hAnsi="Arial" w:cs="Arial"/>
-          <w:color w:val="000000"/>
-          <w:sz w:val="23"/>
-          <w:szCs w:val="23"/>
-          <w:shd w:val="clear" w:color="auto" w:fill="FFFFFF"/>
-          <w:lang w:val="en-US" w:eastAsia="pt-BR"/>
-        </w:rPr>
-        <w:t>:= (program)*</w:t>
+      <w:r>
+        <w:rPr>
+          <w:rFonts w:ascii="Arial" w:eastAsia="Times New Roman" w:hAnsi="Arial" w:cs="Arial"/>
+          <w:color w:val="000000"/>
+          <w:sz w:val="23"/>
+          <w:szCs w:val="23"/>
+          <w:shd w:val="clear" w:color="auto" w:fill="FFFFFF"/>
+          <w:lang w:val="en-US" w:eastAsia="pt-BR"/>
+        </w:rPr>
+        <w:t>root ::= (program)*</w:t>
       </w:r>
     </w:p>
     <w:p>
@@ -169,7 +156,6 @@
         </w:rPr>
         <w:t xml:space="preserve">| </w:t>
       </w:r>
-      <w:proofErr w:type="gramStart"/>
       <w:r>
         <w:rPr>
           <w:rFonts w:ascii="Arial" w:eastAsia="Times New Roman" w:hAnsi="Arial" w:cs="Arial"/>
@@ -183,7 +169,6 @@
         </w:rPr>
         <w:t>while</w:t>
       </w:r>
-      <w:proofErr w:type="gramEnd"/>
       <w:r>
         <w:rPr>
           <w:rFonts w:ascii="Arial" w:eastAsia="Times New Roman" w:hAnsi="Arial" w:cs="Arial"/>
@@ -726,7 +711,18 @@
           <w:shd w:val="clear" w:color="auto" w:fill="FFFFFF"/>
           <w:lang w:val="en-US" w:eastAsia="pt-BR"/>
         </w:rPr>
-        <w:t xml:space="preserve"> (expression)?)? </w:t>
+        <w:t xml:space="preserve"> expression)?</w:t>
+      </w:r>
+      <w:r>
+        <w:rPr>
+          <w:rFonts w:ascii="Arial" w:eastAsia="Times New Roman" w:hAnsi="Arial" w:cs="Arial"/>
+          <w:color w:val="000000"/>
+          <w:sz w:val="23"/>
+          <w:szCs w:val="23"/>
+          <w:shd w:val="clear" w:color="auto" w:fill="FFFFFF"/>
+          <w:lang w:val="en-US" w:eastAsia="pt-BR"/>
+        </w:rPr>
+        <w:t xml:space="preserve"> </w:t>
       </w:r>
       <w:proofErr w:type="gramStart"/>
       <w:r>
@@ -760,9 +756,7 @@
         <w:spacing w:after="0" w:line="240" w:lineRule="auto"/>
         <w:rPr>
           <w:rFonts w:ascii="Arial" w:eastAsia="Times New Roman" w:hAnsi="Arial" w:cs="Arial"/>
-          <w:b/>
-          <w:bCs/>
-          <w:color w:val="FF0000"/>
+          <w:color w:val="000000"/>
           <w:sz w:val="23"/>
           <w:szCs w:val="23"/>
           <w:shd w:val="clear" w:color="auto" w:fill="FFFFFF"/>
@@ -791,7 +785,29 @@
           <w:shd w:val="clear" w:color="auto" w:fill="FFFFFF"/>
           <w:lang w:val="en-US" w:eastAsia="pt-BR"/>
         </w:rPr>
-        <w:t xml:space="preserve">:= identifier ( </w:t>
+        <w:t>:=</w:t>
+      </w:r>
+      <w:r>
+        <w:rPr>
+          <w:rFonts w:ascii="Arial" w:eastAsia="Times New Roman" w:hAnsi="Arial" w:cs="Arial"/>
+          <w:color w:val="000000"/>
+          <w:sz w:val="23"/>
+          <w:szCs w:val="23"/>
+          <w:shd w:val="clear" w:color="auto" w:fill="FFFFFF"/>
+          <w:lang w:val="en-US" w:eastAsia="pt-BR"/>
+        </w:rPr>
+        <w:t xml:space="preserve"> parameter</w:t>
+      </w:r>
+      <w:r>
+        <w:rPr>
+          <w:rFonts w:ascii="Arial" w:eastAsia="Times New Roman" w:hAnsi="Arial" w:cs="Arial"/>
+          <w:color w:val="000000"/>
+          <w:sz w:val="23"/>
+          <w:szCs w:val="23"/>
+          <w:shd w:val="clear" w:color="auto" w:fill="FFFFFF"/>
+          <w:lang w:val="en-US" w:eastAsia="pt-BR"/>
+        </w:rPr>
+        <w:t xml:space="preserve"> ( </w:t>
       </w:r>
       <w:r>
         <w:rPr>
@@ -815,7 +831,136 @@
           <w:shd w:val="clear" w:color="auto" w:fill="FFFFFF"/>
           <w:lang w:val="en-US" w:eastAsia="pt-BR"/>
         </w:rPr>
-        <w:t xml:space="preserve"> identifier)*</w:t>
+        <w:t xml:space="preserve"> </w:t>
+      </w:r>
+      <w:r>
+        <w:rPr>
+          <w:rFonts w:ascii="Arial" w:eastAsia="Times New Roman" w:hAnsi="Arial" w:cs="Arial"/>
+          <w:color w:val="000000"/>
+          <w:sz w:val="23"/>
+          <w:szCs w:val="23"/>
+          <w:shd w:val="clear" w:color="auto" w:fill="FFFFFF"/>
+          <w:lang w:val="en-US" w:eastAsia="pt-BR"/>
+        </w:rPr>
+        <w:t>parameter</w:t>
+      </w:r>
+      <w:r>
+        <w:rPr>
+          <w:rFonts w:ascii="Arial" w:eastAsia="Times New Roman" w:hAnsi="Arial" w:cs="Arial"/>
+          <w:color w:val="000000"/>
+          <w:sz w:val="23"/>
+          <w:szCs w:val="23"/>
+          <w:shd w:val="clear" w:color="auto" w:fill="FFFFFF"/>
+          <w:lang w:val="en-US" w:eastAsia="pt-BR"/>
+        </w:rPr>
+        <w:t>)*</w:t>
+      </w:r>
+    </w:p>
+    <w:p>
+      <w:pPr>
+        <w:spacing w:after="0" w:line="240" w:lineRule="auto"/>
+        <w:rPr>
+          <w:rFonts w:ascii="Arial" w:eastAsia="Times New Roman" w:hAnsi="Arial" w:cs="Arial"/>
+          <w:color w:val="000000"/>
+          <w:sz w:val="23"/>
+          <w:szCs w:val="23"/>
+          <w:shd w:val="clear" w:color="auto" w:fill="FFFFFF"/>
+          <w:lang w:val="en-US" w:eastAsia="pt-BR"/>
+        </w:rPr>
+      </w:pPr>
+    </w:p>
+    <w:p>
+      <w:pPr>
+        <w:spacing w:after="0" w:line="240" w:lineRule="auto"/>
+        <w:rPr>
+          <w:rFonts w:ascii="Arial" w:eastAsia="Times New Roman" w:hAnsi="Arial" w:cs="Arial"/>
+          <w:color w:val="000000"/>
+          <w:sz w:val="23"/>
+          <w:szCs w:val="23"/>
+          <w:shd w:val="clear" w:color="auto" w:fill="FFFFFF"/>
+          <w:lang w:val="en-US" w:eastAsia="pt-BR"/>
+        </w:rPr>
+      </w:pPr>
+      <w:proofErr w:type="gramStart"/>
+      <w:r>
+        <w:rPr>
+          <w:rFonts w:ascii="Arial" w:eastAsia="Times New Roman" w:hAnsi="Arial" w:cs="Arial"/>
+          <w:color w:val="000000"/>
+          <w:sz w:val="23"/>
+          <w:szCs w:val="23"/>
+          <w:shd w:val="clear" w:color="auto" w:fill="FFFFFF"/>
+          <w:lang w:val="en-US" w:eastAsia="pt-BR"/>
+        </w:rPr>
+        <w:t>parameter :</w:t>
+      </w:r>
+      <w:proofErr w:type="gramEnd"/>
+      <w:r>
+        <w:rPr>
+          <w:rFonts w:ascii="Arial" w:eastAsia="Times New Roman" w:hAnsi="Arial" w:cs="Arial"/>
+          <w:color w:val="000000"/>
+          <w:sz w:val="23"/>
+          <w:szCs w:val="23"/>
+          <w:shd w:val="clear" w:color="auto" w:fill="FFFFFF"/>
+          <w:lang w:val="en-US" w:eastAsia="pt-BR"/>
+        </w:rPr>
+        <w:t xml:space="preserve">:= </w:t>
+      </w:r>
+      <w:r>
+        <w:rPr>
+          <w:rFonts w:ascii="Arial" w:eastAsia="Times New Roman" w:hAnsi="Arial" w:cs="Arial"/>
+          <w:color w:val="000000"/>
+          <w:sz w:val="23"/>
+          <w:szCs w:val="23"/>
+          <w:shd w:val="clear" w:color="auto" w:fill="FFFFFF"/>
+          <w:lang w:val="en-US" w:eastAsia="pt-BR"/>
+        </w:rPr>
+        <w:t>(</w:t>
+      </w:r>
+      <w:proofErr w:type="spellStart"/>
+      <w:r>
+        <w:rPr>
+          <w:rFonts w:ascii="Arial" w:eastAsia="Times New Roman" w:hAnsi="Arial" w:cs="Arial"/>
+          <w:b/>
+          <w:color w:val="FF0000"/>
+          <w:sz w:val="23"/>
+          <w:szCs w:val="23"/>
+          <w:shd w:val="clear" w:color="auto" w:fill="FFFFFF"/>
+          <w:lang w:val="en-US" w:eastAsia="pt-BR"/>
+        </w:rPr>
+        <w:t>int</w:t>
+      </w:r>
+      <w:proofErr w:type="spellEnd"/>
+      <w:r>
+        <w:rPr>
+          <w:rFonts w:ascii="Arial" w:eastAsia="Times New Roman" w:hAnsi="Arial" w:cs="Arial"/>
+          <w:sz w:val="23"/>
+          <w:szCs w:val="23"/>
+          <w:shd w:val="clear" w:color="auto" w:fill="FFFFFF"/>
+          <w:lang w:val="en-US" w:eastAsia="pt-BR"/>
+        </w:rPr>
+        <w:t xml:space="preserve"> | </w:t>
+      </w:r>
+      <w:r>
+        <w:rPr>
+          <w:rFonts w:ascii="Arial" w:eastAsia="Times New Roman" w:hAnsi="Arial" w:cs="Arial"/>
+          <w:b/>
+          <w:color w:val="FF0000"/>
+          <w:sz w:val="23"/>
+          <w:szCs w:val="23"/>
+          <w:shd w:val="clear" w:color="auto" w:fill="FFFFFF"/>
+          <w:lang w:val="en-US" w:eastAsia="pt-BR"/>
+        </w:rPr>
+        <w:t>float</w:t>
+      </w:r>
+      <w:r>
+        <w:rPr>
+          <w:rFonts w:ascii="Arial" w:eastAsia="Times New Roman" w:hAnsi="Arial" w:cs="Arial"/>
+          <w:sz w:val="23"/>
+          <w:szCs w:val="23"/>
+          <w:shd w:val="clear" w:color="auto" w:fill="FFFFFF"/>
+          <w:lang w:val="en-US" w:eastAsia="pt-BR"/>
+        </w:rPr>
+        <w:t>) identifier</w:t>
       </w:r>
     </w:p>
     <w:p>

</xml_diff>

<commit_message>
Projeto parte 2 completo! Análise semântica!
</commit_message>
<xml_diff>
--- a/ projeto-compiladores-blr/ProjetoCompiladores/Documentação/Gramaticas Léxica e Sintática(Modificadas).docx
+++ b/ projeto-compiladores-blr/ProjetoCompiladores/Documentação/Gramaticas Léxica e Sintática(Modificadas).docx
@@ -1633,7 +1633,6 @@
         </w:rPr>
       </w:pPr>
       <w:proofErr w:type="spellStart"/>
-      <w:proofErr w:type="gramStart"/>
       <w:r>
         <w:rPr>
           <w:rFonts w:ascii="Arial" w:eastAsia="Times New Roman" w:hAnsi="Arial" w:cs="Arial"/>
@@ -1655,19 +1654,7 @@
           <w:shd w:val="clear" w:color="auto" w:fill="FFFFFF"/>
           <w:lang w:val="en-US" w:eastAsia="pt-BR"/>
         </w:rPr>
-        <w:t xml:space="preserve"> :</w:t>
-      </w:r>
-      <w:proofErr w:type="gramEnd"/>
-      <w:r>
-        <w:rPr>
-          <w:rFonts w:ascii="Arial" w:eastAsia="Times New Roman" w:hAnsi="Arial" w:cs="Arial"/>
-          <w:color w:val="000000"/>
-          <w:sz w:val="23"/>
-          <w:szCs w:val="23"/>
-          <w:shd w:val="clear" w:color="auto" w:fill="FFFFFF"/>
-          <w:lang w:val="en-US" w:eastAsia="pt-BR"/>
-        </w:rPr>
-        <w:t xml:space="preserve">:= </w:t>
+        <w:t xml:space="preserve"> ::= </w:t>
       </w:r>
       <w:r>
         <w:rPr>
@@ -1726,7 +1713,28 @@
           <w:shd w:val="clear" w:color="auto" w:fill="FFFFFF"/>
           <w:lang w:val="en-US" w:eastAsia="pt-BR"/>
         </w:rPr>
-        <w:t xml:space="preserve"> (nil | </w:t>
+        <w:t xml:space="preserve"> (</w:t>
+      </w:r>
+      <w:r>
+        <w:rPr>
+          <w:rFonts w:ascii="Arial Unicode MS" w:eastAsia="Arial Unicode MS" w:hAnsi="Arial Unicode MS" w:cs="Arial Unicode MS" w:hint="eastAsia"/>
+          <w:color w:val="000000"/>
+          <w:sz w:val="20"/>
+          <w:szCs w:val="20"/>
+          <w:shd w:val="clear" w:color="auto" w:fill="FFFFFF"/>
+        </w:rPr>
+        <w:t>ɛ</w:t>
+      </w:r>
+      <w:r>
+        <w:rPr>
+          <w:rFonts w:ascii="Arial" w:eastAsia="Times New Roman" w:hAnsi="Arial" w:cs="Arial"/>
+          <w:color w:val="000000"/>
+          <w:sz w:val="23"/>
+          <w:szCs w:val="23"/>
+          <w:shd w:val="clear" w:color="auto" w:fill="FFFFFF"/>
+          <w:lang w:val="en-US" w:eastAsia="pt-BR"/>
+        </w:rPr>
+        <w:t xml:space="preserve"> | </w:t>
       </w:r>
       <w:r>
         <w:rPr>

</xml_diff>